<commit_message>
Looked for info on where multiple matrices/protein came from
</commit_message>
<xml_diff>
--- a/Moritz_thesis.docx
+++ b/Moritz_thesis.docx
@@ -5651,7 +5651,7 @@
               <w:noProof/>
               <w:lang w:val="en-US"/>
             </w:rPr>
-            <w:t>[12]</w:t>
+            <w:t>[9]</w:t>
           </w:r>
           <w:r>
             <w:rPr>
@@ -5921,7 +5921,7 @@
               <w:noProof/>
               <w:lang w:val="en-US"/>
             </w:rPr>
-            <w:t>[12]</w:t>
+            <w:t>[9]</w:t>
           </w:r>
           <w:r>
             <w:rPr>
@@ -6073,7 +6073,7 @@
               <w:noProof/>
               <w:lang w:val="en-US"/>
             </w:rPr>
-            <w:t>[9]</w:t>
+            <w:t>[10]</w:t>
           </w:r>
           <w:r>
             <w:rPr>
@@ -6272,7 +6272,15 @@
               <w:noProof/>
               <w:lang w:val="en-US"/>
             </w:rPr>
-            <w:t xml:space="preserve"> [11]</w:t>
+            <w:t xml:space="preserve"> </w:t>
+          </w:r>
+          <w:r>
+            <w:rPr>
+              <w:rFonts w:cstheme="majorHAnsi"/>
+              <w:noProof/>
+              <w:lang w:val="en-US"/>
+            </w:rPr>
+            <w:t>[11]</w:t>
           </w:r>
           <w:r>
             <w:rPr>
@@ -6440,7 +6448,7 @@
               <w:noProof/>
               <w:lang w:val="en-US"/>
             </w:rPr>
-            <w:t>[9]</w:t>
+            <w:t>[12]</w:t>
           </w:r>
           <w:r>
             <w:rPr>
@@ -6591,7 +6599,7 @@
               <w:noProof/>
               <w:lang w:val="en-US"/>
             </w:rPr>
-            <w:t>[9]</w:t>
+            <w:t>[12]</w:t>
           </w:r>
           <w:r>
             <w:rPr>
@@ -6764,7 +6772,7 @@
               <w:noProof/>
               <w:lang w:val="en-US"/>
             </w:rPr>
-            <w:t>[10]</w:t>
+            <w:t>[13]</w:t>
           </w:r>
           <w:r>
             <w:rPr>
@@ -6879,6 +6887,13 @@
     <w:p>
       <w:pPr>
         <w:rPr>
+          <w:lang w:val="en-US"/>
+        </w:rPr>
+      </w:pPr>
+    </w:p>
+    <w:p>
+      <w:pPr>
+        <w:rPr>
           <w:shd w:val="clear" w:color="auto" w:fill="FFFFFF"/>
           <w:lang w:val="en-US"/>
         </w:rPr>
@@ -6889,6 +6904,271 @@
           <w:lang w:val="en-US"/>
         </w:rPr>
         <w:t xml:space="preserve">This study used High-throughput RNA-SELEX to find and validate RNA-binding preferences of RNA binding proteins. It includes a large set of known RBPs and RBP binding domains as well as proteins that have been observed to bind RNA but are not among the canonical class of RBPs. All in all, this study yielded 145 binding models for 86 RBPs. While most of the binding data referred to proteins binding linear RNA sequences, around a third of it gave structural motifs, where RNA was folded when bound. </w:t>
+      </w:r>
+    </w:p>
+    <w:p>
+      <w:pPr>
+        <w:rPr>
+          <w:lang w:val="en-US"/>
+        </w:rPr>
+      </w:pPr>
+    </w:p>
+    <w:p>
+      <w:pPr>
+        <w:rPr>
+          <w:lang w:val="en-US"/>
+        </w:rPr>
+      </w:pPr>
+      <w:r>
+        <w:rPr>
+          <w:lang w:val="en-US"/>
+        </w:rPr>
+        <w:t>“</w:t>
+      </w:r>
+    </w:p>
+    <w:p>
+      <w:pPr>
+        <w:rPr>
+          <w:lang w:val="en-US"/>
+        </w:rPr>
+      </w:pPr>
+      <w:r>
+        <w:rPr>
+          <w:rFonts w:ascii="Cambria" w:hAnsi="Cambria"/>
+          <w:color w:val="212121"/>
+          <w:sz w:val="30"/>
+          <w:szCs w:val="30"/>
+          <w:shd w:val="clear" w:color="auto" w:fill="FFFFFF"/>
+          <w:lang w:val="en-US"/>
+        </w:rPr>
+        <w:t>Most RBPs bound to only one motif. However, 41 RBPs could bind to multiple different motifs, which present a limited degree of similarity, generally reflecting previous observations that many RBPs are relatively promiscuous in their motif recognition (</w:t>
+      </w:r>
+      <w:hyperlink r:id="rId11" w:tgtFrame="figure" w:history="1">
+        <w:r>
+          <w:rPr>
+            <w:rStyle w:val="Hyperlink"/>
+            <w:rFonts w:ascii="Cambria" w:hAnsi="Cambria"/>
+            <w:color w:val="376FAA"/>
+            <w:sz w:val="30"/>
+            <w:szCs w:val="30"/>
+            <w:shd w:val="clear" w:color="auto" w:fill="FFFFFF"/>
+            <w:lang w:val="en-US"/>
+          </w:rPr>
+          <w:t>Fig. 5</w:t>
+        </w:r>
+      </w:hyperlink>
+      <w:r>
+        <w:rPr>
+          <w:rFonts w:ascii="Cambria" w:hAnsi="Cambria"/>
+          <w:color w:val="212121"/>
+          <w:sz w:val="30"/>
+          <w:szCs w:val="30"/>
+          <w:shd w:val="clear" w:color="auto" w:fill="FFFFFF"/>
+          <w:lang w:val="en-US"/>
+        </w:rPr>
+        <w:t>; </w:t>
+      </w:r>
+      <w:hyperlink r:id="rId12" w:anchor="GR258848JOLC8" w:history="1">
+        <w:r>
+          <w:rPr>
+            <w:rStyle w:val="Hyperlink"/>
+            <w:rFonts w:ascii="Cambria" w:hAnsi="Cambria"/>
+            <w:color w:val="376FAA"/>
+            <w:sz w:val="30"/>
+            <w:szCs w:val="30"/>
+            <w:shd w:val="clear" w:color="auto" w:fill="FFFFFF"/>
+            <w:lang w:val="en-US"/>
+          </w:rPr>
+          <w:t>Draper 1999</w:t>
+        </w:r>
+      </w:hyperlink>
+      <w:r>
+        <w:rPr>
+          <w:rFonts w:ascii="Cambria" w:hAnsi="Cambria"/>
+          <w:color w:val="212121"/>
+          <w:sz w:val="30"/>
+          <w:szCs w:val="30"/>
+          <w:shd w:val="clear" w:color="auto" w:fill="FFFFFF"/>
+          <w:lang w:val="en-US"/>
+        </w:rPr>
+        <w:t>; </w:t>
+      </w:r>
+      <w:hyperlink r:id="rId13" w:anchor="GR258848JOLC22" w:history="1">
+        <w:r>
+          <w:rPr>
+            <w:rStyle w:val="Hyperlink"/>
+            <w:rFonts w:ascii="Cambria" w:hAnsi="Cambria"/>
+            <w:color w:val="376FAA"/>
+            <w:sz w:val="30"/>
+            <w:szCs w:val="30"/>
+            <w:shd w:val="clear" w:color="auto" w:fill="FFFFFF"/>
+            <w:lang w:val="en-US"/>
+          </w:rPr>
+          <w:t>Jones et al. 2001</w:t>
+        </w:r>
+      </w:hyperlink>
+      <w:r>
+        <w:rPr>
+          <w:rFonts w:ascii="Cambria" w:hAnsi="Cambria"/>
+          <w:color w:val="212121"/>
+          <w:sz w:val="30"/>
+          <w:szCs w:val="30"/>
+          <w:shd w:val="clear" w:color="auto" w:fill="FFFFFF"/>
+          <w:lang w:val="en-US"/>
+        </w:rPr>
+        <w:t>; </w:t>
+      </w:r>
+      <w:proofErr w:type="spellStart"/>
+      <w:r>
+        <w:fldChar w:fldCharType="begin"/>
+      </w:r>
+      <w:r>
+        <w:rPr>
+          <w:lang w:val="en-US"/>
+        </w:rPr>
+        <w:instrText xml:space="preserve"> HYPERLINK "https://www.ncbi.nlm.nih.gov/pmc/articles/PMC7397871/" \l "GR258848JOLC32" </w:instrText>
+      </w:r>
+      <w:r>
+        <w:fldChar w:fldCharType="separate"/>
+      </w:r>
+      <w:r>
+        <w:rPr>
+          <w:rStyle w:val="Hyperlink"/>
+          <w:rFonts w:ascii="Cambria" w:hAnsi="Cambria"/>
+          <w:color w:val="376FAA"/>
+          <w:sz w:val="30"/>
+          <w:szCs w:val="30"/>
+          <w:shd w:val="clear" w:color="auto" w:fill="FFFFFF"/>
+          <w:lang w:val="en-US"/>
+        </w:rPr>
+        <w:t>Mackereth</w:t>
+      </w:r>
+      <w:proofErr w:type="spellEnd"/>
+      <w:r>
+        <w:rPr>
+          <w:rStyle w:val="Hyperlink"/>
+          <w:rFonts w:ascii="Cambria" w:hAnsi="Cambria"/>
+          <w:color w:val="376FAA"/>
+          <w:sz w:val="30"/>
+          <w:szCs w:val="30"/>
+          <w:shd w:val="clear" w:color="auto" w:fill="FFFFFF"/>
+          <w:lang w:val="en-US"/>
+        </w:rPr>
+        <w:t xml:space="preserve"> and Sattler 2012</w:t>
+      </w:r>
+      <w:r>
+        <w:fldChar w:fldCharType="end"/>
+      </w:r>
+      <w:r>
+        <w:rPr>
+          <w:rFonts w:ascii="Cambria" w:hAnsi="Cambria"/>
+          <w:color w:val="212121"/>
+          <w:sz w:val="30"/>
+          <w:szCs w:val="30"/>
+          <w:shd w:val="clear" w:color="auto" w:fill="FFFFFF"/>
+          <w:lang w:val="en-US"/>
+        </w:rPr>
+        <w:t xml:space="preserve">). Of these, 19 had multiple RBDs that could explain the multiple specificity. However, 22 RBPs could bind to multiple motifs despite having only one RBD, indicating that individual RBPs are commonly able to bind to multiple RNA sequences. In five cases, the differences between the primary and secondary motif could be explained by a difference in spacing between the two half-sites. In 12 cases, one of the motifs was structured and the other linear. In addition, in eight RBPs the primary and secondary </w:t>
+      </w:r>
+      <w:r>
+        <w:rPr>
+          <w:rFonts w:ascii="Cambria" w:hAnsi="Cambria"/>
+          <w:color w:val="212121"/>
+          <w:sz w:val="30"/>
+          <w:szCs w:val="30"/>
+          <w:shd w:val="clear" w:color="auto" w:fill="FFFFFF"/>
+          <w:lang w:val="en-US"/>
+        </w:rPr>
+        <w:lastRenderedPageBreak/>
+        <w:t>motifs represented two different structured motifs, in which the loop length or the loop sequence varied (</w:t>
+      </w:r>
+      <w:hyperlink r:id="rId14" w:tgtFrame="figure" w:history="1">
+        <w:r>
+          <w:rPr>
+            <w:rStyle w:val="Hyperlink"/>
+            <w:rFonts w:ascii="Cambria" w:hAnsi="Cambria"/>
+            <w:color w:val="376FAA"/>
+            <w:sz w:val="30"/>
+            <w:szCs w:val="30"/>
+            <w:shd w:val="clear" w:color="auto" w:fill="FFFFFF"/>
+            <w:lang w:val="en-US"/>
+          </w:rPr>
+          <w:t>Fig. 5</w:t>
+        </w:r>
+      </w:hyperlink>
+      <w:r>
+        <w:rPr>
+          <w:rFonts w:ascii="Cambria" w:hAnsi="Cambria"/>
+          <w:color w:val="212121"/>
+          <w:sz w:val="30"/>
+          <w:szCs w:val="30"/>
+          <w:shd w:val="clear" w:color="auto" w:fill="FFFFFF"/>
+          <w:lang w:val="en-US"/>
+        </w:rPr>
+        <w:t>). In addition, for four RBPs, we recovered more than two different motifs. The most complex binding specificity we identified belonged to LARP6 (</w:t>
+      </w:r>
+      <w:hyperlink r:id="rId15" w:tgtFrame="figure" w:history="1">
+        <w:r>
+          <w:rPr>
+            <w:rStyle w:val="Hyperlink"/>
+            <w:rFonts w:ascii="Cambria" w:hAnsi="Cambria"/>
+            <w:color w:val="376FAA"/>
+            <w:sz w:val="30"/>
+            <w:szCs w:val="30"/>
+            <w:shd w:val="clear" w:color="auto" w:fill="FFFFFF"/>
+            <w:lang w:val="en-US"/>
+          </w:rPr>
+          <w:t>Fig. 5</w:t>
+        </w:r>
+      </w:hyperlink>
+      <w:r>
+        <w:rPr>
+          <w:rFonts w:ascii="Cambria" w:hAnsi="Cambria"/>
+          <w:color w:val="212121"/>
+          <w:sz w:val="30"/>
+          <w:szCs w:val="30"/>
+          <w:shd w:val="clear" w:color="auto" w:fill="FFFFFF"/>
+          <w:lang w:val="en-US"/>
+        </w:rPr>
+        <w:t>; </w:t>
+      </w:r>
+      <w:hyperlink r:id="rId16" w:tgtFrame="_blank" w:history="1">
+        <w:r>
+          <w:rPr>
+            <w:rStyle w:val="Hyperlink"/>
+            <w:rFonts w:ascii="Cambria" w:hAnsi="Cambria"/>
+            <w:color w:val="376FAA"/>
+            <w:sz w:val="30"/>
+            <w:szCs w:val="30"/>
+            <w:shd w:val="clear" w:color="auto" w:fill="FFFFFF"/>
+            <w:lang w:val="en-US"/>
+          </w:rPr>
+          <w:t>Supplemental Fig. S10</w:t>
+        </w:r>
+      </w:hyperlink>
+      <w:r>
+        <w:rPr>
+          <w:rFonts w:ascii="Cambria" w:hAnsi="Cambria"/>
+          <w:color w:val="212121"/>
+          <w:sz w:val="30"/>
+          <w:szCs w:val="30"/>
+          <w:shd w:val="clear" w:color="auto" w:fill="FFFFFF"/>
+          <w:lang w:val="en-US"/>
+        </w:rPr>
+        <w:t>), which could bind to multiple simple linear motifs, multiple dimeric motifs, and the internal loop-structure described above.</w:t>
+      </w:r>
+    </w:p>
+    <w:p>
+      <w:pPr>
+        <w:rPr>
+          <w:lang w:val="en-US"/>
+        </w:rPr>
+      </w:pPr>
+      <w:r>
+        <w:rPr>
+          <w:lang w:val="en-US"/>
+        </w:rPr>
+        <w:t>”</w:t>
       </w:r>
     </w:p>
     <w:p>
@@ -7002,10 +7282,9 @@
           <w:r>
             <w:rPr>
               <w:noProof/>
-              <w:u w:val="single"/>
               <w:lang w:val="en-US"/>
             </w:rPr>
-            <w:t>[9]</w:t>
+            <w:t>[12]</w:t>
           </w:r>
           <w:r>
             <w:rPr>
@@ -7141,7 +7420,14 @@
               <w:u w:val="single"/>
               <w:lang w:val="en-US"/>
             </w:rPr>
-            <w:t xml:space="preserve"> [10]</w:t>
+            <w:t xml:space="preserve"> </w:t>
+          </w:r>
+          <w:r>
+            <w:rPr>
+              <w:noProof/>
+              <w:lang w:val="en-US"/>
+            </w:rPr>
+            <w:t>[13]</w:t>
           </w:r>
           <w:r>
             <w:rPr>
@@ -7226,76 +7512,76 @@
           <w:rFonts w:cstheme="majorHAnsi"/>
           <w:lang w:val="en-US"/>
         </w:rPr>
+        <w:t>ATtRACT</w:t>
+      </w:r>
+      <w:proofErr w:type="spellEnd"/>
+      <w:r>
+        <w:rPr>
+          <w:rFonts w:cstheme="majorHAnsi"/>
+          <w:lang w:val="en-US"/>
+        </w:rPr>
+        <w:t xml:space="preserve"> is a </w:t>
+      </w:r>
+      <w:r>
+        <w:rPr>
+          <w:rFonts w:cstheme="majorHAnsi"/>
+          <w:lang w:val="en-US"/>
+        </w:rPr>
+        <w:t xml:space="preserve">project by </w:t>
+      </w:r>
+      <w:proofErr w:type="spellStart"/>
+      <w:r>
+        <w:rPr>
+          <w:rFonts w:cstheme="majorHAnsi"/>
+          <w:lang w:val="en-US"/>
+        </w:rPr>
+        <w:t>Guidice</w:t>
+      </w:r>
+      <w:proofErr w:type="spellEnd"/>
+      <w:r>
+        <w:rPr>
+          <w:rFonts w:cstheme="majorHAnsi"/>
+          <w:lang w:val="en-US"/>
+        </w:rPr>
+        <w:t xml:space="preserve"> et al. aiming to unify a series of different resources for information on RNA binding proteins and experimentally determined binding motifs. For this, the database </w:t>
+      </w:r>
+      <w:proofErr w:type="spellStart"/>
+      <w:r>
+        <w:rPr>
+          <w:rFonts w:cstheme="majorHAnsi"/>
+          <w:lang w:val="en-US"/>
+        </w:rPr>
+        <w:t>ATtRACT</w:t>
+      </w:r>
+      <w:proofErr w:type="spellEnd"/>
+      <w:r>
+        <w:rPr>
+          <w:rFonts w:cstheme="majorHAnsi"/>
+          <w:lang w:val="en-US"/>
+        </w:rPr>
+        <w:t xml:space="preserve"> has been created, which holds information on 370 RNA binding proteins and 1583 RBP motifs</w:t>
+      </w:r>
+      <w:r>
+        <w:rPr>
+          <w:rFonts w:cstheme="majorHAnsi"/>
+          <w:lang w:val="en-US"/>
+        </w:rPr>
+        <w:t xml:space="preserve"> from a grand total of 38 different organisms. The motifs vary in length between 4 and 12 nucleotides</w:t>
+      </w:r>
+    </w:p>
+    <w:p>
+      <w:pPr>
+        <w:rPr>
+          <w:rFonts w:cstheme="majorHAnsi"/>
+          <w:lang w:val="en-US"/>
+        </w:rPr>
+      </w:pPr>
+      <w:r>
+        <w:rPr>
+          <w:rFonts w:cstheme="majorHAnsi"/>
+          <w:lang w:val="en-US"/>
+        </w:rPr>
         <w:lastRenderedPageBreak/>
-        <w:t>ATtRACT</w:t>
-      </w:r>
-      <w:proofErr w:type="spellEnd"/>
-      <w:r>
-        <w:rPr>
-          <w:rFonts w:cstheme="majorHAnsi"/>
-          <w:lang w:val="en-US"/>
-        </w:rPr>
-        <w:t xml:space="preserve"> is a </w:t>
-      </w:r>
-      <w:r>
-        <w:rPr>
-          <w:rFonts w:cstheme="majorHAnsi"/>
-          <w:lang w:val="en-US"/>
-        </w:rPr>
-        <w:t xml:space="preserve">project by </w:t>
-      </w:r>
-      <w:proofErr w:type="spellStart"/>
-      <w:r>
-        <w:rPr>
-          <w:rFonts w:cstheme="majorHAnsi"/>
-          <w:lang w:val="en-US"/>
-        </w:rPr>
-        <w:t>Guidice</w:t>
-      </w:r>
-      <w:proofErr w:type="spellEnd"/>
-      <w:r>
-        <w:rPr>
-          <w:rFonts w:cstheme="majorHAnsi"/>
-          <w:lang w:val="en-US"/>
-        </w:rPr>
-        <w:t xml:space="preserve"> et al. aiming to unify a series of different resources for information on RNA binding proteins and experimentally determined binding motifs. For this, the database </w:t>
-      </w:r>
-      <w:proofErr w:type="spellStart"/>
-      <w:r>
-        <w:rPr>
-          <w:rFonts w:cstheme="majorHAnsi"/>
-          <w:lang w:val="en-US"/>
-        </w:rPr>
-        <w:t>ATtRACT</w:t>
-      </w:r>
-      <w:proofErr w:type="spellEnd"/>
-      <w:r>
-        <w:rPr>
-          <w:rFonts w:cstheme="majorHAnsi"/>
-          <w:lang w:val="en-US"/>
-        </w:rPr>
-        <w:t xml:space="preserve"> has been created, which holds information on 370 RNA binding proteins and 1583 RBP motifs</w:t>
-      </w:r>
-      <w:r>
-        <w:rPr>
-          <w:rFonts w:cstheme="majorHAnsi"/>
-          <w:lang w:val="en-US"/>
-        </w:rPr>
-        <w:t xml:space="preserve"> from a grand total of 38 different organisms. The motifs vary in length between 4 and 12 nucleotides</w:t>
-      </w:r>
-    </w:p>
-    <w:p>
-      <w:pPr>
-        <w:rPr>
-          <w:rFonts w:cstheme="majorHAnsi"/>
-          <w:lang w:val="en-US"/>
-        </w:rPr>
-      </w:pPr>
-      <w:r>
-        <w:rPr>
-          <w:rFonts w:cstheme="majorHAnsi"/>
-          <w:lang w:val="en-US"/>
-        </w:rPr>
         <w:t xml:space="preserve">The data comes from the databases CISBP-RNA, </w:t>
       </w:r>
       <w:proofErr w:type="spellStart"/>
@@ -7547,23 +7833,21 @@
           <w:rFonts w:cstheme="majorHAnsi"/>
           <w:lang w:val="en-US"/>
         </w:rPr>
-        <w:t xml:space="preserve">carried out in </w:t>
-      </w:r>
-      <w:proofErr w:type="spellStart"/>
-      <w:r>
-        <w:rPr>
-          <w:rFonts w:cstheme="majorHAnsi"/>
-          <w:lang w:val="en-US"/>
-        </w:rPr>
-        <w:t>siloco</w:t>
-      </w:r>
-      <w:proofErr w:type="spellEnd"/>
-      <w:r>
-        <w:rPr>
-          <w:rFonts w:cstheme="majorHAnsi"/>
-          <w:lang w:val="en-US"/>
-        </w:rPr>
-        <w:t xml:space="preserve"> analysis of protein-RNA structures available in PDB</w:t>
+        <w:t>carried out in sil</w:t>
+      </w:r>
+      <w:r>
+        <w:rPr>
+          <w:rFonts w:cstheme="majorHAnsi"/>
+          <w:lang w:val="en-US"/>
+        </w:rPr>
+        <w:t>i</w:t>
+      </w:r>
+      <w:r>
+        <w:rPr>
+          <w:rFonts w:cstheme="majorHAnsi"/>
+          <w:lang w:val="en-US"/>
+        </w:rPr>
+        <w:t>co analysis of protein-RNA structures available in PDB</w:t>
       </w:r>
     </w:p>
     <w:p>
@@ -7747,7 +8031,6 @@
           <w:rFonts w:cstheme="majorHAnsi"/>
           <w:lang w:val="en-US"/>
         </w:rPr>
-        <w:lastRenderedPageBreak/>
         <w:t xml:space="preserve">from NCBI and EMBL-EBI“, is a large-scale collaboration between the National Center for Biotechnology Information and the </w:t>
       </w:r>
       <w:r>
@@ -7764,7 +8047,7 @@
         </w:rPr>
         <w:t xml:space="preserve"> The database is available for download on </w:t>
       </w:r>
-      <w:hyperlink r:id="rId11" w:history="1">
+      <w:hyperlink r:id="rId17" w:history="1">
         <w:r>
           <w:rPr>
             <w:lang w:val="en-US"/>
@@ -7807,7 +8090,15 @@
           <w:rFonts w:cstheme="majorHAnsi"/>
           <w:lang w:val="en-US"/>
         </w:rPr>
-        <w:t xml:space="preserve"> each protein-coding gene’s location, function, 3’-UTR, 5’-UTR and coding sequence (CDS) length. These transcript subsequences serve an important purpose in my analysis, as I consider enrichment of binding in each of them individually</w:t>
+        <w:t xml:space="preserve"> each protein-coding gene’s location, function, 3’-UTR, 5’-UTR and coding sequence (CDS) length. These transcript subsequences serve an </w:t>
+      </w:r>
+      <w:r>
+        <w:rPr>
+          <w:rFonts w:cstheme="majorHAnsi"/>
+          <w:lang w:val="en-US"/>
+        </w:rPr>
+        <w:lastRenderedPageBreak/>
+        <w:t>important purpose in my analysis, as I consider enrichment of binding in each of them individually</w:t>
       </w:r>
       <w:r>
         <w:rPr>
@@ -8093,31 +8384,155 @@
           <w:rFonts w:cstheme="majorHAnsi"/>
           <w:lang w:val="en-US"/>
         </w:rPr>
-        <w:t xml:space="preserve">Instead of using the transcriptome sequences as they are, in one approach, they were randomly shuffled around to exclude compositional biases. In another approach, only transcripts of equal or </w:t>
-      </w:r>
-      <w:r>
-        <w:rPr>
-          <w:rFonts w:cstheme="majorHAnsi"/>
+        <w:t xml:space="preserve">Instead of using the transcriptome sequences as they are, in one approach, they were randomly shuffled around to exclude compositional biases. In another approach, only transcripts of equal or higher length than the autologous mRNA </w:t>
+      </w:r>
+      <w:proofErr w:type="gramStart"/>
+      <w:r>
+        <w:rPr>
+          <w:rFonts w:cstheme="majorHAnsi"/>
+          <w:lang w:val="en-US"/>
+        </w:rPr>
+        <w:t>were</w:t>
+      </w:r>
+      <w:proofErr w:type="gramEnd"/>
+      <w:r>
+        <w:rPr>
+          <w:rFonts w:cstheme="majorHAnsi"/>
+          <w:lang w:val="en-US"/>
+        </w:rPr>
+        <w:t xml:space="preserve"> considered and, in turn, randomly shuffled around so as to avoid length and compositional biases. In a third approach, random sequences of equal length to the autologous mRNA of each RBP were created using the di-nucleotide frequency distribution of the MANE database.</w:t>
+      </w:r>
+    </w:p>
+    <w:p>
+      <w:pPr>
+        <w:rPr>
+          <w:rFonts w:cstheme="majorHAnsi"/>
+          <w:lang w:val="en-US"/>
+        </w:rPr>
+      </w:pPr>
+    </w:p>
+    <w:p>
+      <w:pPr>
+        <w:pStyle w:val="Heading3"/>
+        <w:rPr>
+          <w:lang w:val="en-US"/>
+        </w:rPr>
+      </w:pPr>
+      <w:bookmarkStart w:id="15" w:name="_Toc100003489"/>
+      <w:r>
+        <w:rPr>
           <w:lang w:val="en-US"/>
         </w:rPr>
         <w:lastRenderedPageBreak/>
-        <w:t xml:space="preserve">higher length than the autologous mRNA </w:t>
-      </w:r>
-      <w:proofErr w:type="gramStart"/>
-      <w:r>
-        <w:rPr>
-          <w:rFonts w:cstheme="majorHAnsi"/>
-          <w:lang w:val="en-US"/>
-        </w:rPr>
-        <w:t>were</w:t>
-      </w:r>
-      <w:proofErr w:type="gramEnd"/>
-      <w:r>
-        <w:rPr>
-          <w:rFonts w:cstheme="majorHAnsi"/>
-          <w:lang w:val="en-US"/>
-        </w:rPr>
-        <w:t xml:space="preserve"> considered and, in turn, randomly shuffled around so as to avoid length and compositional biases. In a third approach, random sequences of equal length to the autologous mRNA of each RBP were created using the di-nucleotide frequency distribution of the MANE database.</w:t>
+        <w:t>Exact matching</w:t>
+      </w:r>
+      <w:bookmarkEnd w:id="15"/>
+    </w:p>
+    <w:p>
+      <w:pPr>
+        <w:rPr>
+          <w:rFonts w:cstheme="majorHAnsi"/>
+          <w:lang w:val="en-US"/>
+        </w:rPr>
+      </w:pPr>
+      <w:r>
+        <w:rPr>
+          <w:rFonts w:cstheme="majorHAnsi"/>
+          <w:lang w:val="en-US"/>
+        </w:rPr>
+        <w:t xml:space="preserve">Every RBP in the dataset has at least one motif it shows high affinity for. In an exact matching procedure, an alignment of these </w:t>
+      </w:r>
+      <w:r>
+        <w:rPr>
+          <w:rFonts w:cstheme="majorHAnsi"/>
+          <w:lang w:val="en-US"/>
+        </w:rPr>
+        <w:t xml:space="preserve">“best” </w:t>
+      </w:r>
+      <w:r>
+        <w:rPr>
+          <w:rFonts w:cstheme="majorHAnsi"/>
+          <w:lang w:val="en-US"/>
+        </w:rPr>
+        <w:t>motifs to every point along a sequence is attempted and exact matches reported.</w:t>
+      </w:r>
+      <w:r>
+        <w:rPr>
+          <w:rFonts w:cstheme="majorHAnsi"/>
+          <w:lang w:val="en-US"/>
+        </w:rPr>
+        <w:t xml:space="preserve"> Using the resulting matches, a coverage value for each RBP-transcript pair can be calculated.</w:t>
+      </w:r>
+      <w:r>
+        <w:rPr>
+          <w:rFonts w:cstheme="majorHAnsi"/>
+          <w:lang w:val="en-US"/>
+        </w:rPr>
+        <w:t xml:space="preserve"> </w:t>
+      </w:r>
+    </w:p>
+    <w:p>
+      <w:pPr>
+        <w:rPr>
+          <w:rFonts w:cstheme="majorHAnsi"/>
+          <w:lang w:val="en-US"/>
+        </w:rPr>
+      </w:pPr>
+      <w:r>
+        <w:rPr>
+          <w:rFonts w:cstheme="majorHAnsi"/>
+          <w:lang w:val="en-US"/>
+        </w:rPr>
+        <w:t>From a probabilistic perspective</w:t>
+      </w:r>
+      <w:r>
+        <w:rPr>
+          <w:rFonts w:cstheme="majorHAnsi"/>
+          <w:lang w:val="en-US"/>
+        </w:rPr>
+        <w:t xml:space="preserve">, motif length plays a big role in an exact matching procedure. </w:t>
+      </w:r>
+      <w:r>
+        <w:rPr>
+          <w:rFonts w:cstheme="majorHAnsi"/>
+          <w:lang w:val="en-US"/>
+        </w:rPr>
+        <w:t xml:space="preserve">Since only an exact match between the </w:t>
+      </w:r>
+      <w:r>
+        <w:rPr>
+          <w:rFonts w:cstheme="majorHAnsi"/>
+          <w:lang w:val="en-US"/>
+        </w:rPr>
+        <w:t>protein’s motif and the scanned RNA stretch will contribute to coverage, s</w:t>
+      </w:r>
+      <w:r>
+        <w:rPr>
+          <w:rFonts w:cstheme="majorHAnsi"/>
+          <w:lang w:val="en-US"/>
+        </w:rPr>
+        <w:t xml:space="preserve">horter motifs would be represented </w:t>
+      </w:r>
+      <w:r>
+        <w:rPr>
+          <w:rFonts w:cstheme="majorHAnsi"/>
+          <w:lang w:val="en-US"/>
+        </w:rPr>
+        <w:t xml:space="preserve">considerably more often in any random sequence than longer motifs would. </w:t>
+      </w:r>
+      <w:r>
+        <w:rPr>
+          <w:rFonts w:cstheme="majorHAnsi"/>
+          <w:lang w:val="en-US"/>
+        </w:rPr>
+        <w:t xml:space="preserve"> </w:t>
+      </w:r>
+      <w:r>
+        <w:rPr>
+          <w:rFonts w:cstheme="majorHAnsi"/>
+          <w:lang w:val="en-US"/>
+        </w:rPr>
+        <w:t>To remedy this bias, motifs were fragmented to a specified size. Whenever a motif was longer than allowed, every possible subsequence of this motif was used to determine a combined coverage value.</w:t>
       </w:r>
     </w:p>
     <w:p>
@@ -8135,120 +8550,49 @@
           <w:lang w:val="en-US"/>
         </w:rPr>
       </w:pPr>
-      <w:bookmarkStart w:id="15" w:name="_Toc100003489"/>
-      <w:r>
-        <w:rPr>
-          <w:lang w:val="en-US"/>
-        </w:rPr>
-        <w:t>Exact matching</w:t>
-      </w:r>
-      <w:bookmarkEnd w:id="15"/>
-    </w:p>
-    <w:p>
-      <w:pPr>
-        <w:rPr>
-          <w:rFonts w:cstheme="majorHAnsi"/>
-          <w:lang w:val="en-US"/>
-        </w:rPr>
-      </w:pPr>
-      <w:r>
-        <w:rPr>
-          <w:rFonts w:cstheme="majorHAnsi"/>
-          <w:lang w:val="en-US"/>
-        </w:rPr>
-        <w:t xml:space="preserve">Every RBP in the dataset has at least one motif it shows high affinity for. In an exact matching procedure, an alignment of these </w:t>
-      </w:r>
-      <w:r>
-        <w:rPr>
-          <w:rFonts w:cstheme="majorHAnsi"/>
-          <w:lang w:val="en-US"/>
-        </w:rPr>
-        <w:t xml:space="preserve">“best” </w:t>
-      </w:r>
-      <w:r>
-        <w:rPr>
-          <w:rFonts w:cstheme="majorHAnsi"/>
-          <w:lang w:val="en-US"/>
-        </w:rPr>
-        <w:t>motifs to every point along a sequence is attempted and exact matches reported.</w:t>
-      </w:r>
-      <w:r>
-        <w:rPr>
-          <w:rFonts w:cstheme="majorHAnsi"/>
-          <w:lang w:val="en-US"/>
-        </w:rPr>
-        <w:t xml:space="preserve"> Using the resulting matches, a coverage value for each RBP-transcript pair can be calculated.</w:t>
-      </w:r>
-      <w:r>
-        <w:rPr>
-          <w:rFonts w:cstheme="majorHAnsi"/>
-          <w:lang w:val="en-US"/>
-        </w:rPr>
-        <w:t xml:space="preserve"> </w:t>
-      </w:r>
-    </w:p>
-    <w:p>
-      <w:pPr>
-        <w:rPr>
-          <w:rFonts w:cstheme="majorHAnsi"/>
-          <w:lang w:val="en-US"/>
-        </w:rPr>
-      </w:pPr>
-      <w:r>
-        <w:rPr>
-          <w:rFonts w:cstheme="majorHAnsi"/>
-          <w:lang w:val="en-US"/>
-        </w:rPr>
-        <w:t>From a probabilistic perspective</w:t>
-      </w:r>
-      <w:r>
-        <w:rPr>
-          <w:rFonts w:cstheme="majorHAnsi"/>
-          <w:lang w:val="en-US"/>
-        </w:rPr>
-        <w:t xml:space="preserve">, motif length plays a big role in an exact matching procedure. </w:t>
-      </w:r>
-      <w:r>
-        <w:rPr>
-          <w:rFonts w:cstheme="majorHAnsi"/>
-          <w:lang w:val="en-US"/>
-        </w:rPr>
-        <w:t xml:space="preserve">Since only an exact match between the </w:t>
-      </w:r>
-      <w:r>
-        <w:rPr>
-          <w:rFonts w:cstheme="majorHAnsi"/>
-          <w:lang w:val="en-US"/>
-        </w:rPr>
-        <w:t>protein’s motif and the scanned RNA stretch will contribute to coverage, s</w:t>
-      </w:r>
-      <w:r>
-        <w:rPr>
-          <w:rFonts w:cstheme="majorHAnsi"/>
-          <w:lang w:val="en-US"/>
-        </w:rPr>
-        <w:t xml:space="preserve">horter motifs would be represented </w:t>
-      </w:r>
-      <w:r>
-        <w:rPr>
-          <w:rFonts w:cstheme="majorHAnsi"/>
-          <w:lang w:val="en-US"/>
-        </w:rPr>
-        <w:t xml:space="preserve">considerably more often in any random sequence than longer motifs would. </w:t>
-      </w:r>
-      <w:r>
-        <w:rPr>
-          <w:rFonts w:cstheme="majorHAnsi"/>
-          <w:lang w:val="en-US"/>
-        </w:rPr>
-        <w:t xml:space="preserve"> </w:t>
-      </w:r>
-      <w:r>
-        <w:rPr>
-          <w:rFonts w:cstheme="majorHAnsi"/>
-          <w:lang w:val="en-US"/>
-        </w:rPr>
-        <w:t>To remedy this bias, motifs were fragmented to a specified size. Whenever a motif was longer than allowed, every possible subsequence of this motif was used to determine a combined coverage value.</w:t>
+      <w:bookmarkStart w:id="16" w:name="_Toc100003490"/>
+      <w:r>
+        <w:rPr>
+          <w:lang w:val="en-US"/>
+        </w:rPr>
+        <w:t>In-silico translation</w:t>
+      </w:r>
+      <w:bookmarkEnd w:id="16"/>
+    </w:p>
+    <w:p>
+      <w:pPr>
+        <w:rPr>
+          <w:rFonts w:cstheme="majorHAnsi"/>
+          <w:lang w:val="en-US"/>
+        </w:rPr>
+      </w:pPr>
+      <w:r>
+        <w:rPr>
+          <w:rFonts w:cstheme="majorHAnsi"/>
+          <w:lang w:val="en-US"/>
+        </w:rPr>
+        <w:t xml:space="preserve">A different framework for analyzing binding preferences of RBPs is given by a slightly altered research question: “Does an mRNA bind what it codes for?”. </w:t>
+      </w:r>
+      <w:r>
+        <w:rPr>
+          <w:rFonts w:cstheme="majorHAnsi"/>
+          <w:lang w:val="en-US"/>
+        </w:rPr>
+        <w:t>Considering</w:t>
+      </w:r>
+      <w:r>
+        <w:rPr>
+          <w:rFonts w:cstheme="majorHAnsi"/>
+          <w:lang w:val="en-US"/>
+        </w:rPr>
+        <w:t xml:space="preserve"> this question, the motifs of each RBP were translated into all possible amino acid sequences</w:t>
+      </w:r>
+      <w:r>
+        <w:rPr>
+          <w:rFonts w:cstheme="majorHAnsi"/>
+          <w:lang w:val="en-US"/>
+        </w:rPr>
+        <w:t xml:space="preserve"> they might code for. In terms of background, the MANE transcriptome includes the amino acid sequences of each RBP. Again, the motifs, now amino acid sequences, were matched with each protein sequence to determine coverage values. </w:t>
       </w:r>
     </w:p>
     <w:p>
@@ -8266,49 +8610,42 @@
           <w:lang w:val="en-US"/>
         </w:rPr>
       </w:pPr>
-      <w:bookmarkStart w:id="16" w:name="_Toc100003490"/>
-      <w:r>
-        <w:rPr>
-          <w:lang w:val="en-US"/>
-        </w:rPr>
-        <w:t>In-silico translation</w:t>
-      </w:r>
-      <w:bookmarkEnd w:id="16"/>
-    </w:p>
-    <w:p>
-      <w:pPr>
-        <w:rPr>
-          <w:rFonts w:cstheme="majorHAnsi"/>
-          <w:lang w:val="en-US"/>
-        </w:rPr>
-      </w:pPr>
-      <w:r>
-        <w:rPr>
-          <w:rFonts w:cstheme="majorHAnsi"/>
-          <w:lang w:val="en-US"/>
-        </w:rPr>
-        <w:t xml:space="preserve">A different framework for analyzing binding preferences of RBPs is given by a slightly altered research question: “Does an mRNA bind what it codes for?”. </w:t>
-      </w:r>
-      <w:r>
-        <w:rPr>
-          <w:rFonts w:cstheme="majorHAnsi"/>
-          <w:lang w:val="en-US"/>
-        </w:rPr>
-        <w:t>Considering</w:t>
-      </w:r>
-      <w:r>
-        <w:rPr>
-          <w:rFonts w:cstheme="majorHAnsi"/>
-          <w:lang w:val="en-US"/>
-        </w:rPr>
-        <w:t xml:space="preserve"> this question, the motifs of each RBP were translated into all possible amino acid sequences</w:t>
-      </w:r>
-      <w:r>
-        <w:rPr>
-          <w:rFonts w:cstheme="majorHAnsi"/>
-          <w:lang w:val="en-US"/>
-        </w:rPr>
-        <w:t xml:space="preserve"> they might code for. In terms of background, the MANE transcriptome includes the amino acid sequences of each RBP. Again, the motifs, now amino acid sequences, were matched with each protein sequence to determine coverage values. </w:t>
+      <w:bookmarkStart w:id="17" w:name="_Toc100003491"/>
+      <w:r>
+        <w:rPr>
+          <w:lang w:val="en-US"/>
+        </w:rPr>
+        <w:t>Position probability matrices</w:t>
+      </w:r>
+      <w:bookmarkEnd w:id="17"/>
+    </w:p>
+    <w:p>
+      <w:pPr>
+        <w:rPr>
+          <w:rFonts w:cstheme="majorHAnsi"/>
+          <w:lang w:val="en-US"/>
+        </w:rPr>
+      </w:pPr>
+      <w:r>
+        <w:rPr>
+          <w:rFonts w:cstheme="majorHAnsi"/>
+          <w:lang w:val="en-US"/>
+        </w:rPr>
+        <w:t xml:space="preserve">Probability matrices offer a probabilistic/generalized approach to the match finding problem. In this framework, a matrix is placed against the sequence to </w:t>
+      </w:r>
+      <w:r>
+        <w:rPr>
+          <w:rFonts w:cstheme="majorHAnsi"/>
+          <w:lang w:val="en-US"/>
+        </w:rPr>
+        <w:t>test,</w:t>
+      </w:r>
+      <w:r>
+        <w:rPr>
+          <w:rFonts w:cstheme="majorHAnsi"/>
+          <w:lang w:val="en-US"/>
+        </w:rPr>
+        <w:t xml:space="preserve"> and a score is calculated by adding up/multiplying the values in the matrix. How exactly this scoring procedure happens is explained in detail in the next section.</w:t>
       </w:r>
     </w:p>
     <w:p>
@@ -8326,129 +8663,82 @@
           <w:lang w:val="en-US"/>
         </w:rPr>
       </w:pPr>
-      <w:bookmarkStart w:id="17" w:name="_Toc100003491"/>
-      <w:r>
-        <w:rPr>
-          <w:lang w:val="en-US"/>
-        </w:rPr>
-        <w:t>Position probability matrices</w:t>
-      </w:r>
-      <w:bookmarkEnd w:id="17"/>
-    </w:p>
-    <w:p>
-      <w:pPr>
-        <w:rPr>
-          <w:rFonts w:cstheme="majorHAnsi"/>
-          <w:lang w:val="en-US"/>
-        </w:rPr>
-      </w:pPr>
-      <w:r>
-        <w:rPr>
-          <w:rFonts w:cstheme="majorHAnsi"/>
-          <w:lang w:val="en-US"/>
-        </w:rPr>
-        <w:t xml:space="preserve">Probability matrices offer a probabilistic/generalized approach to the match finding problem. In this framework, a matrix is placed against the sequence to </w:t>
-      </w:r>
-      <w:r>
-        <w:rPr>
-          <w:rFonts w:cstheme="majorHAnsi"/>
-          <w:lang w:val="en-US"/>
-        </w:rPr>
-        <w:t>test,</w:t>
-      </w:r>
-      <w:r>
-        <w:rPr>
-          <w:rFonts w:cstheme="majorHAnsi"/>
-          <w:lang w:val="en-US"/>
-        </w:rPr>
-        <w:t xml:space="preserve"> and a score is calculated by adding up/multiplying the values in the matrix. How exactly this scoring procedure happens is explained in detail in the next section.</w:t>
-      </w:r>
-    </w:p>
-    <w:p>
-      <w:pPr>
-        <w:rPr>
-          <w:rFonts w:cstheme="majorHAnsi"/>
-          <w:lang w:val="en-US"/>
-        </w:rPr>
-      </w:pPr>
-    </w:p>
-    <w:p>
-      <w:pPr>
-        <w:pStyle w:val="Heading3"/>
-        <w:rPr>
-          <w:lang w:val="en-US"/>
-        </w:rPr>
-      </w:pPr>
       <w:bookmarkStart w:id="18" w:name="_Toc100003492"/>
       <w:r>
         <w:rPr>
           <w:lang w:val="en-US"/>
         </w:rPr>
+        <w:t>Results</w:t>
+      </w:r>
+      <w:bookmarkEnd w:id="18"/>
+    </w:p>
+    <w:p>
+      <w:pPr>
+        <w:rPr>
+          <w:lang w:val="en-US"/>
+        </w:rPr>
+      </w:pPr>
+    </w:p>
+    <w:p>
+      <w:pPr>
+        <w:rPr>
+          <w:lang w:val="en-US"/>
+        </w:rPr>
+      </w:pPr>
+      <w:r>
+        <w:rPr>
+          <w:lang w:val="en-US"/>
+        </w:rPr>
+        <w:t xml:space="preserve">My analysis is based on previous work by Arthur </w:t>
+      </w:r>
+      <w:proofErr w:type="spellStart"/>
+      <w:r>
+        <w:rPr>
+          <w:lang w:val="en-US"/>
+        </w:rPr>
+        <w:t>Theuer</w:t>
+      </w:r>
+      <w:proofErr w:type="spellEnd"/>
+      <w:r>
+        <w:rPr>
+          <w:lang w:val="en-US"/>
+        </w:rPr>
+        <w:t xml:space="preserve">, who’s investigation is, in turn, derived from Thomas </w:t>
+      </w:r>
+      <w:proofErr w:type="spellStart"/>
+      <w:r>
+        <w:rPr>
+          <w:lang w:val="en-US"/>
+        </w:rPr>
+        <w:t>Kapral’s</w:t>
+      </w:r>
+      <w:proofErr w:type="spellEnd"/>
+      <w:r>
+        <w:rPr>
+          <w:lang w:val="en-US"/>
+        </w:rPr>
+        <w:t xml:space="preserve"> excellent groundwork. Arthur </w:t>
+      </w:r>
+      <w:proofErr w:type="spellStart"/>
+      <w:r>
+        <w:rPr>
+          <w:lang w:val="en-US"/>
+        </w:rPr>
+        <w:t>Theuer</w:t>
+      </w:r>
+      <w:proofErr w:type="spellEnd"/>
+      <w:r>
+        <w:rPr>
+          <w:lang w:val="en-US"/>
+        </w:rPr>
+        <w:t xml:space="preserve"> established several frameworks for investigating this question. In his analysis, he attempted to investigate binding behavior of RBPs by </w:t>
+      </w:r>
+      <w:r>
+        <w:rPr>
+          <w:lang w:val="en-US"/>
+        </w:rPr>
         <w:lastRenderedPageBreak/>
-        <w:t>Results</w:t>
-      </w:r>
-      <w:bookmarkEnd w:id="18"/>
-    </w:p>
-    <w:p>
-      <w:pPr>
-        <w:rPr>
-          <w:lang w:val="en-US"/>
-        </w:rPr>
-      </w:pPr>
-    </w:p>
-    <w:p>
-      <w:pPr>
-        <w:rPr>
-          <w:lang w:val="en-US"/>
-        </w:rPr>
-      </w:pPr>
-      <w:r>
-        <w:rPr>
-          <w:lang w:val="en-US"/>
-        </w:rPr>
-        <w:t xml:space="preserve">My analysis is based on previous work by Arthur </w:t>
-      </w:r>
-      <w:proofErr w:type="spellStart"/>
-      <w:r>
-        <w:rPr>
-          <w:lang w:val="en-US"/>
-        </w:rPr>
-        <w:t>Theuer</w:t>
-      </w:r>
-      <w:proofErr w:type="spellEnd"/>
-      <w:r>
-        <w:rPr>
-          <w:lang w:val="en-US"/>
-        </w:rPr>
-        <w:t xml:space="preserve">, who’s investigation is, in turn, derived from Thomas </w:t>
-      </w:r>
-      <w:proofErr w:type="spellStart"/>
-      <w:r>
-        <w:rPr>
-          <w:lang w:val="en-US"/>
-        </w:rPr>
-        <w:t>Kapral’s</w:t>
-      </w:r>
-      <w:proofErr w:type="spellEnd"/>
-      <w:r>
-        <w:rPr>
-          <w:lang w:val="en-US"/>
-        </w:rPr>
-        <w:t xml:space="preserve"> excellent groundwork. Arthur </w:t>
-      </w:r>
-      <w:proofErr w:type="spellStart"/>
-      <w:r>
-        <w:rPr>
-          <w:lang w:val="en-US"/>
-        </w:rPr>
-        <w:t>Theuer</w:t>
-      </w:r>
-      <w:proofErr w:type="spellEnd"/>
-      <w:r>
-        <w:rPr>
-          <w:lang w:val="en-US"/>
-        </w:rPr>
-        <w:t xml:space="preserve"> established several frameworks for investigating this question. In his analysis, he attempted to investigate binding behavior of RBPs by finding exact matches of protein motifs in transcript, he employed in-silico translation and worked with probability matrices to explore his hypothesis. </w:t>
+        <w:t xml:space="preserve">finding exact matches of protein motifs in transcript, he employed in-silico translation and worked with probability matrices to explore his hypothesis. </w:t>
       </w:r>
     </w:p>
     <w:p>
@@ -8511,7 +8801,7 @@
                     <pic:cNvPicPr/>
                   </pic:nvPicPr>
                   <pic:blipFill>
-                    <a:blip r:embed="rId12"/>
+                    <a:blip r:embed="rId18"/>
                     <a:stretch>
                       <a:fillRect/>
                     </a:stretch>
@@ -8605,7 +8895,6 @@
           <w:noProof/>
           <w:lang w:val="en-US"/>
         </w:rPr>
-        <w:lastRenderedPageBreak/>
         <w:drawing>
           <wp:inline distT="0" distB="0" distL="0" distR="0" wp14:anchorId="43D2FA42" wp14:editId="1D55E8FF">
             <wp:extent cx="5733415" cy="2823845"/>
@@ -8622,7 +8911,7 @@
                     <pic:cNvPicPr/>
                   </pic:nvPicPr>
                   <pic:blipFill>
-                    <a:blip r:embed="rId13"/>
+                    <a:blip r:embed="rId19"/>
                     <a:stretch>
                       <a:fillRect/>
                     </a:stretch>
@@ -8706,6 +8995,7 @@
         <w:rPr>
           <w:lang w:val="en-US"/>
         </w:rPr>
+        <w:lastRenderedPageBreak/>
         <w:br w:type="page"/>
       </w:r>
     </w:p>
@@ -8834,7 +9124,7 @@
                     <pic:cNvPicPr/>
                   </pic:nvPicPr>
                   <pic:blipFill>
-                    <a:blip r:embed="rId14"/>
+                    <a:blip r:embed="rId20"/>
                     <a:stretch>
                       <a:fillRect/>
                     </a:stretch>
@@ -8986,7 +9276,7 @@
                     <pic:cNvPicPr/>
                   </pic:nvPicPr>
                   <pic:blipFill>
-                    <a:blip r:embed="rId15"/>
+                    <a:blip r:embed="rId21"/>
                     <a:stretch>
                       <a:fillRect/>
                     </a:stretch>
@@ -9165,7 +9455,7 @@
                     <pic:cNvPicPr/>
                   </pic:nvPicPr>
                   <pic:blipFill>
-                    <a:blip r:embed="rId16"/>
+                    <a:blip r:embed="rId22"/>
                     <a:stretch>
                       <a:fillRect/>
                     </a:stretch>
@@ -9585,7 +9875,7 @@
                           </pic:cNvPicPr>
                         </pic:nvPicPr>
                         <pic:blipFill>
-                          <a:blip r:embed="rId17">
+                          <a:blip r:embed="rId23">
                             <a:extLst>
                               <a:ext uri="{28A0092B-C50C-407E-A947-70E740481C1C}">
                                 <a14:useLocalDpi xmlns:a14="http://schemas.microsoft.com/office/drawing/2010/main" val="0"/>
@@ -9625,7 +9915,7 @@
                             </pic:cNvPicPr>
                           </pic:nvPicPr>
                           <pic:blipFill>
-                            <a:blip r:embed="rId18">
+                            <a:blip r:embed="rId24">
                               <a:extLst>
                                 <a:ext uri="{28A0092B-C50C-407E-A947-70E740481C1C}">
                                   <a14:useLocalDpi xmlns:a14="http://schemas.microsoft.com/office/drawing/2010/main" val="0"/>
@@ -9654,7 +9944,7 @@
                             </pic:cNvPicPr>
                           </pic:nvPicPr>
                           <pic:blipFill>
-                            <a:blip r:embed="rId19">
+                            <a:blip r:embed="rId25">
                               <a:extLst>
                                 <a:ext uri="{28A0092B-C50C-407E-A947-70E740481C1C}">
                                   <a14:useLocalDpi xmlns:a14="http://schemas.microsoft.com/office/drawing/2010/main" val="0"/>
@@ -9705,14 +9995,14 @@
                   <o:lock v:ext="edit" aspectratio="t"/>
                 </v:shapetype>
                 <v:shape id="Picture 19" o:spid="_x0000_s1027" type="#_x0000_t75" alt="Diagram&#10;&#10;Description automatically generated" style="position:absolute;top:844;width:21012;height:5835;visibility:visible;mso-wrap-style:square" o:gfxdata="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">
-                  <v:imagedata r:id="rId20" o:title="Diagram&#10;&#10;Description automatically generated"/>
+                  <v:imagedata r:id="rId26" o:title="Diagram&#10;&#10;Description automatically generated"/>
                 </v:shape>
                 <v:group id="Group 31" o:spid="_x0000_s1028" style="position:absolute;left:28205;width:17298;height:7732" coordsize="17297,7732" o:gfxdata="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">
                   <v:shape id="Picture 14" o:spid="_x0000_s1029" type="#_x0000_t75" alt="Text&#10;&#10;Description automatically generated" style="position:absolute;left:492;top:2461;width:11779;height:5271;visibility:visible;mso-wrap-style:square" o:gfxdata="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">
-                    <v:imagedata r:id="rId21" o:title="Text&#10;&#10;Description automatically generated"/>
+                    <v:imagedata r:id="rId27" o:title="Text&#10;&#10;Description automatically generated"/>
                   </v:shape>
                   <v:shape id="Picture 16" o:spid="_x0000_s1030" type="#_x0000_t75" style="position:absolute;width:17297;height:2470;visibility:visible;mso-wrap-style:square" o:gfxdata="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">
-                    <v:imagedata r:id="rId22" o:title=""/>
+                    <v:imagedata r:id="rId28" o:title=""/>
                   </v:shape>
                 </v:group>
                 <w10:wrap type="tight"/>
@@ -9845,7 +10135,7 @@
                     <pic:cNvPicPr/>
                   </pic:nvPicPr>
                   <pic:blipFill>
-                    <a:blip r:embed="rId23"/>
+                    <a:blip r:embed="rId29"/>
                     <a:stretch>
                       <a:fillRect/>
                     </a:stretch>
@@ -10027,7 +10317,7 @@
                     <pic:cNvPicPr/>
                   </pic:nvPicPr>
                   <pic:blipFill>
-                    <a:blip r:embed="rId24"/>
+                    <a:blip r:embed="rId30"/>
                     <a:stretch>
                       <a:fillRect/>
                     </a:stretch>
@@ -10400,7 +10690,7 @@
                             </pic:cNvPicPr>
                           </pic:nvPicPr>
                           <pic:blipFill>
-                            <a:blip r:embed="rId25">
+                            <a:blip r:embed="rId31">
                               <a:extLst>
                                 <a:ext uri="{28A0092B-C50C-407E-A947-70E740481C1C}">
                                   <a14:useLocalDpi xmlns:a14="http://schemas.microsoft.com/office/drawing/2010/main" val="0"/>
@@ -10609,7 +10899,7 @@
                           </pic:cNvPicPr>
                         </pic:nvPicPr>
                         <pic:blipFill>
-                          <a:blip r:embed="rId24">
+                          <a:blip r:embed="rId30">
                             <a:extLst>
                               <a:ext uri="{28A0092B-C50C-407E-A947-70E740481C1C}">
                                 <a14:useLocalDpi xmlns:a14="http://schemas.microsoft.com/office/drawing/2010/main" val="0"/>
@@ -10660,7 +10950,7 @@
                     <o:lock v:ext="edit" aspectratio="t"/>
                   </v:shapetype>
                   <v:shape id="Picture 17" o:spid="_x0000_s1033" type="#_x0000_t75" alt="Graphical user interface&#10;&#10;Description automatically generated with medium confidence" style="position:absolute;top:571;width:17322;height:13272;visibility:visible;mso-wrap-style:square" o:gfxdata="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">
-                    <v:imagedata r:id="rId26" o:title="Graphical user interface&#10;&#10;Description automatically generated with medium confidence"/>
+                    <v:imagedata r:id="rId32" o:title="Graphical user interface&#10;&#10;Description automatically generated with medium confidence"/>
                   </v:shape>
                   <v:shape id="_x0000_s1034" type="#_x0000_t202" style="position:absolute;left:20066;width:31940;height:14668;visibility:visible;mso-wrap-style:square;v-text-anchor:top" o:gfxdata="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" filled="f" stroked="f">
                     <v:textbox>
@@ -10820,7 +11110,7 @@
                   </v:shape>
                 </v:group>
                 <v:shape id="Picture 20" o:spid="_x0000_s1035" type="#_x0000_t75" alt="Table&#10;&#10;Description automatically generated" style="position:absolute;left:10199;width:31623;height:11703;visibility:visible;mso-wrap-style:square" o:gfxdata="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">
-                  <v:imagedata r:id="rId27" o:title="Table&#10;&#10;Description automatically generated"/>
+                  <v:imagedata r:id="rId33" o:title="Table&#10;&#10;Description automatically generated"/>
                 </v:shape>
                 <w10:wrap type="square"/>
               </v:group>
@@ -11736,7 +12026,7 @@
                     <pic:cNvPicPr/>
                   </pic:nvPicPr>
                   <pic:blipFill>
-                    <a:blip r:embed="rId28">
+                    <a:blip r:embed="rId34">
                       <a:extLst>
                         <a:ext uri="{28A0092B-C50C-407E-A947-70E740481C1C}">
                           <a14:useLocalDpi xmlns:a14="http://schemas.microsoft.com/office/drawing/2010/main" val="0"/>
@@ -12302,7 +12592,7 @@
                     <pic:cNvPicPr/>
                   </pic:nvPicPr>
                   <pic:blipFill>
-                    <a:blip r:embed="rId29" cstate="print">
+                    <a:blip r:embed="rId35" cstate="print">
                       <a:extLst>
                         <a:ext uri="{28A0092B-C50C-407E-A947-70E740481C1C}">
                           <a14:useLocalDpi xmlns:a14="http://schemas.microsoft.com/office/drawing/2010/main" val="0"/>
@@ -12615,7 +12905,7 @@
               <w:noProof/>
               <w:lang w:val="en-US"/>
             </w:rPr>
-            <w:t>[13]</w:t>
+            <w:t>[14]</w:t>
           </w:r>
           <w:r>
             <w:rPr>
@@ -12714,7 +13004,7 @@
               <w:noProof/>
               <w:lang w:val="en-US"/>
             </w:rPr>
-            <w:t>[14]</w:t>
+            <w:t>[15]</w:t>
           </w:r>
           <w:r>
             <w:rPr>
@@ -14772,7 +15062,7 @@
                     <pic:cNvPicPr/>
                   </pic:nvPicPr>
                   <pic:blipFill>
-                    <a:blip r:embed="rId30"/>
+                    <a:blip r:embed="rId36"/>
                     <a:stretch>
                       <a:fillRect/>
                     </a:stretch>
@@ -14920,7 +15210,7 @@
                     <pic:cNvPicPr/>
                   </pic:nvPicPr>
                   <pic:blipFill>
-                    <a:blip r:embed="rId31">
+                    <a:blip r:embed="rId37">
                       <a:extLst>
                         <a:ext uri="{28A0092B-C50C-407E-A947-70E740481C1C}">
                           <a14:useLocalDpi xmlns:a14="http://schemas.microsoft.com/office/drawing/2010/main" val="0"/>
@@ -15124,7 +15414,7 @@
                     <pic:cNvPicPr/>
                   </pic:nvPicPr>
                   <pic:blipFill>
-                    <a:blip r:embed="rId32">
+                    <a:blip r:embed="rId38">
                       <a:extLst>
                         <a:ext uri="{28A0092B-C50C-407E-A947-70E740481C1C}">
                           <a14:useLocalDpi xmlns:a14="http://schemas.microsoft.com/office/drawing/2010/main" val="0"/>
@@ -15296,7 +15586,7 @@
                     <pic:cNvPicPr/>
                   </pic:nvPicPr>
                   <pic:blipFill>
-                    <a:blip r:embed="rId33">
+                    <a:blip r:embed="rId39">
                       <a:extLst>
                         <a:ext uri="{28A0092B-C50C-407E-A947-70E740481C1C}">
                           <a14:useLocalDpi xmlns:a14="http://schemas.microsoft.com/office/drawing/2010/main" val="0"/>
@@ -15478,7 +15768,7 @@
                     </pic:cNvPicPr>
                   </pic:nvPicPr>
                   <pic:blipFill>
-                    <a:blip r:embed="rId34">
+                    <a:blip r:embed="rId40">
                       <a:extLst>
                         <a:ext uri="{28A0092B-C50C-407E-A947-70E740481C1C}">
                           <a14:useLocalDpi xmlns:a14="http://schemas.microsoft.com/office/drawing/2010/main" val="0"/>
@@ -15544,7 +15834,7 @@
                     </pic:cNvPicPr>
                   </pic:nvPicPr>
                   <pic:blipFill>
-                    <a:blip r:embed="rId35">
+                    <a:blip r:embed="rId41">
                       <a:extLst>
                         <a:ext uri="{28A0092B-C50C-407E-A947-70E740481C1C}">
                           <a14:useLocalDpi xmlns:a14="http://schemas.microsoft.com/office/drawing/2010/main" val="0"/>
@@ -15681,6 +15971,13 @@
           <w:lang w:val="en-US"/>
         </w:rPr>
       </w:pPr>
+    </w:p>
+    <w:p>
+      <w:pPr>
+        <w:rPr>
+          <w:lang w:val="en-US"/>
+        </w:rPr>
+      </w:pPr>
       <w:r>
         <w:rPr>
           <w:lang w:val="en-US"/>
@@ -15771,7 +16068,7 @@
                     <pic:cNvPicPr/>
                   </pic:nvPicPr>
                   <pic:blipFill>
-                    <a:blip r:embed="rId36" cstate="print">
+                    <a:blip r:embed="rId42" cstate="print">
                       <a:extLst>
                         <a:ext uri="{28A0092B-C50C-407E-A947-70E740481C1C}">
                           <a14:useLocalDpi xmlns:a14="http://schemas.microsoft.com/office/drawing/2010/main" val="0"/>
@@ -15887,14 +16184,14 @@
         <w:rPr>
           <w:lang w:val="en-US"/>
         </w:rPr>
-        <w:t xml:space="preserve">in which 96, 46 and 69 matrices from RNAcompete, SELEX and HT-SELEX were used, respectively. The nucleotide frequency distribution provided to FIMO was chosen according to the absolute nucleotide frequencies in the entire </w:t>
+        <w:t xml:space="preserve">in which 96, 46 and 69 matrices from RNAcompete, SELEX and HT-SELEX were used, respectively. The nucleotide frequency distribution </w:t>
       </w:r>
       <w:r>
         <w:rPr>
           <w:lang w:val="en-US"/>
         </w:rPr>
         <w:lastRenderedPageBreak/>
-        <w:t>transcriptome dataset (MANE select</w:t>
+        <w:t>provided to FIMO was chosen according to the absolute nucleotide frequencies in the entire transcriptome dataset (MANE select</w:t>
       </w:r>
       <w:r>
         <w:rPr>
@@ -16001,7 +16298,7 @@
                     <pic:cNvPicPr/>
                   </pic:nvPicPr>
                   <pic:blipFill>
-                    <a:blip r:embed="rId37" cstate="print">
+                    <a:blip r:embed="rId43" cstate="print">
                       <a:extLst>
                         <a:ext uri="{28A0092B-C50C-407E-A947-70E740481C1C}">
                           <a14:useLocalDpi xmlns:a14="http://schemas.microsoft.com/office/drawing/2010/main" val="0"/>
@@ -16108,7 +16405,7 @@
                     <pic:cNvPicPr/>
                   </pic:nvPicPr>
                   <pic:blipFill>
-                    <a:blip r:embed="rId38" cstate="print">
+                    <a:blip r:embed="rId44" cstate="print">
                       <a:extLst>
                         <a:ext uri="{28A0092B-C50C-407E-A947-70E740481C1C}">
                           <a14:useLocalDpi xmlns:a14="http://schemas.microsoft.com/office/drawing/2010/main" val="0"/>
@@ -16511,7 +16808,7 @@
               </w:tblGrid>
               <w:tr>
                 <w:trPr>
-                  <w:divId w:val="1703508361"/>
+                  <w:divId w:val="1602302311"/>
                   <w:tblCellSpacing w:w="15" w:type="dxa"/>
                 </w:trPr>
                 <w:tc>
@@ -16579,7 +16876,7 @@
               </w:tr>
               <w:tr>
                 <w:trPr>
-                  <w:divId w:val="1703508361"/>
+                  <w:divId w:val="1602302311"/>
                   <w:tblCellSpacing w:w="15" w:type="dxa"/>
                 </w:trPr>
                 <w:tc>
@@ -16645,7 +16942,7 @@
               </w:tr>
               <w:tr>
                 <w:trPr>
-                  <w:divId w:val="1703508361"/>
+                  <w:divId w:val="1602302311"/>
                   <w:tblCellSpacing w:w="15" w:type="dxa"/>
                 </w:trPr>
                 <w:tc>
@@ -16711,7 +17008,7 @@
               </w:tr>
               <w:tr>
                 <w:trPr>
-                  <w:divId w:val="1703508361"/>
+                  <w:divId w:val="1602302311"/>
                   <w:tblCellSpacing w:w="15" w:type="dxa"/>
                 </w:trPr>
                 <w:tc>
@@ -16777,7 +17074,7 @@
               </w:tr>
               <w:tr>
                 <w:trPr>
-                  <w:divId w:val="1703508361"/>
+                  <w:divId w:val="1602302311"/>
                   <w:tblCellSpacing w:w="15" w:type="dxa"/>
                 </w:trPr>
                 <w:tc>
@@ -16843,7 +17140,7 @@
               </w:tr>
               <w:tr>
                 <w:trPr>
-                  <w:divId w:val="1703508361"/>
+                  <w:divId w:val="1602302311"/>
                   <w:tblCellSpacing w:w="15" w:type="dxa"/>
                 </w:trPr>
                 <w:tc>
@@ -16909,7 +17206,7 @@
               </w:tr>
               <w:tr>
                 <w:trPr>
-                  <w:divId w:val="1703508361"/>
+                  <w:divId w:val="1602302311"/>
                   <w:tblCellSpacing w:w="15" w:type="dxa"/>
                 </w:trPr>
                 <w:tc>
@@ -16975,7 +17272,7 @@
               </w:tr>
               <w:tr>
                 <w:trPr>
-                  <w:divId w:val="1703508361"/>
+                  <w:divId w:val="1602302311"/>
                   <w:tblCellSpacing w:w="15" w:type="dxa"/>
                 </w:trPr>
                 <w:tc>
@@ -17041,7 +17338,7 @@
               </w:tr>
               <w:tr>
                 <w:trPr>
-                  <w:divId w:val="1703508361"/>
+                  <w:divId w:val="1602302311"/>
                   <w:tblCellSpacing w:w="15" w:type="dxa"/>
                 </w:trPr>
                 <w:tc>
@@ -17084,7 +17381,7 @@
                         <w:noProof/>
                         <w:lang w:val="en-US"/>
                       </w:rPr>
-                      <w:t xml:space="preserve">G. G, S.-C. F, T. C and L.-P. E, "ATtRACT-a database of RNA-binding proteins and associated motifs," </w:t>
+                      <w:t xml:space="preserve">C. KB, H. TR and M. QD, "High-throughput characterization of protein-RNA interactions," </w:t>
                     </w:r>
                     <w:r>
                       <w:rPr>
@@ -17093,21 +17390,21 @@
                         <w:noProof/>
                         <w:lang w:val="en-US"/>
                       </w:rPr>
-                      <w:t xml:space="preserve">Database (Oxford), </w:t>
+                      <w:t xml:space="preserve">Brief Funct Genomics, </w:t>
                     </w:r>
                     <w:r>
                       <w:rPr>
                         <w:noProof/>
                         <w:lang w:val="en-US"/>
                       </w:rPr>
-                      <w:t xml:space="preserve">2016. </w:t>
+                      <w:t xml:space="preserve">vol. 14, no. 1, pp. 74-89, 2015. </w:t>
                     </w:r>
                   </w:p>
                 </w:tc>
               </w:tr>
               <w:tr>
                 <w:trPr>
-                  <w:divId w:val="1703508361"/>
+                  <w:divId w:val="1602302311"/>
                   <w:tblCellSpacing w:w="15" w:type="dxa"/>
                 </w:trPr>
                 <w:tc>
@@ -17150,7 +17447,7 @@
                         <w:noProof/>
                         <w:lang w:val="en-US"/>
                       </w:rPr>
-                      <w:t xml:space="preserve">A. Z. J. M. E. M. E. K. T. L. K. U. Y. Y. Z. F. B. G. M. Q. H. T. R. M. L. J. 3. &amp;. T. J. Jolma, "Binding specificities of human RNA-binding proteins toward structures and linear RNA sequences," </w:t>
+                      <w:t xml:space="preserve">T. L. B. W. S. N. Charles E. Grant, "FIMO: scanning for occurrences of a given motif," </w:t>
                     </w:r>
                     <w:r>
                       <w:rPr>
@@ -17159,21 +17456,21 @@
                         <w:noProof/>
                         <w:lang w:val="en-US"/>
                       </w:rPr>
-                      <w:t xml:space="preserve">Genome Research, </w:t>
+                      <w:t xml:space="preserve">Bioinformatics, </w:t>
                     </w:r>
                     <w:r>
                       <w:rPr>
                         <w:noProof/>
                         <w:lang w:val="en-US"/>
                       </w:rPr>
-                      <w:t xml:space="preserve">vol. 30, no. 7, pp. 962-973, 2020. </w:t>
+                      <w:t xml:space="preserve">vol. 27, no. 7, pp. 1017-1018, 2011. </w:t>
                     </w:r>
                   </w:p>
                 </w:tc>
               </w:tr>
               <w:tr>
                 <w:trPr>
-                  <w:divId w:val="1703508361"/>
+                  <w:divId w:val="1602302311"/>
                   <w:tblCellSpacing w:w="15" w:type="dxa"/>
                 </w:trPr>
                 <w:tc>
@@ -17239,7 +17536,7 @@
               </w:tr>
               <w:tr>
                 <w:trPr>
-                  <w:divId w:val="1703508361"/>
+                  <w:divId w:val="1602302311"/>
                   <w:tblCellSpacing w:w="15" w:type="dxa"/>
                 </w:trPr>
                 <w:tc>
@@ -17282,7 +17579,7 @@
                         <w:noProof/>
                         <w:lang w:val="en-US"/>
                       </w:rPr>
-                      <w:t xml:space="preserve">C. KB, H. TR and M. QD, "High-throughput characterization of protein-RNA interactions," </w:t>
+                      <w:t xml:space="preserve">G. G, S.-C. F, T. C and L.-P. E, "ATtRACT-a database of RNA-binding proteins and associated motifs," </w:t>
                     </w:r>
                     <w:r>
                       <w:rPr>
@@ -17291,21 +17588,21 @@
                         <w:noProof/>
                         <w:lang w:val="en-US"/>
                       </w:rPr>
-                      <w:t xml:space="preserve">Brief Funct Genomics, </w:t>
+                      <w:t xml:space="preserve">Database (Oxford), </w:t>
                     </w:r>
                     <w:r>
                       <w:rPr>
                         <w:noProof/>
                         <w:lang w:val="en-US"/>
                       </w:rPr>
-                      <w:t xml:space="preserve">vol. 14, no. 1, pp. 74-89, 2015. </w:t>
+                      <w:t xml:space="preserve">2016. </w:t>
                     </w:r>
                   </w:p>
                 </w:tc>
               </w:tr>
               <w:tr>
                 <w:trPr>
-                  <w:divId w:val="1703508361"/>
+                  <w:divId w:val="1602302311"/>
                   <w:tblCellSpacing w:w="15" w:type="dxa"/>
                 </w:trPr>
                 <w:tc>
@@ -17327,6 +17624,73 @@
                         <w:lang w:val="en-US"/>
                       </w:rPr>
                       <w:t xml:space="preserve">[13] </w:t>
+                    </w:r>
+                  </w:p>
+                </w:tc>
+                <w:tc>
+                  <w:tcPr>
+                    <w:tcW w:w="0" w:type="auto"/>
+                    <w:hideMark/>
+                  </w:tcPr>
+                  <w:p>
+                    <w:pPr>
+                      <w:pStyle w:val="Bibliography"/>
+                      <w:rPr>
+                        <w:noProof/>
+                        <w:lang w:val="en-US"/>
+                      </w:rPr>
+                    </w:pPr>
+                    <w:r>
+                      <w:rPr>
+                        <w:noProof/>
+                        <w:lang w:val="en-US"/>
+                      </w:rPr>
+                      <w:t xml:space="preserve">A. Z. J. M. E. M. E. K. T. L. K. U. Y. Y. Z. F. B. G. M. Q. H. T. R. M. L. J. 3. &amp;. T. J. Jolma, "Binding specificities of human RNA-binding proteins toward structures and linear RNA sequences," </w:t>
+                    </w:r>
+                    <w:r>
+                      <w:rPr>
+                        <w:i/>
+                        <w:iCs/>
+                        <w:noProof/>
+                        <w:lang w:val="en-US"/>
+                      </w:rPr>
+                      <w:t xml:space="preserve">Genome Research, </w:t>
+                    </w:r>
+                    <w:r>
+                      <w:rPr>
+                        <w:noProof/>
+                        <w:lang w:val="en-US"/>
+                      </w:rPr>
+                      <w:t xml:space="preserve">vol. 30, no. 7, pp. 962-973, 2020. </w:t>
+                    </w:r>
+                  </w:p>
+                </w:tc>
+              </w:tr>
+              <w:tr>
+                <w:trPr>
+                  <w:divId w:val="1602302311"/>
+                  <w:tblCellSpacing w:w="15" w:type="dxa"/>
+                </w:trPr>
+                <w:tc>
+                  <w:tcPr>
+                    <w:tcW w:w="50" w:type="pct"/>
+                    <w:hideMark/>
+                  </w:tcPr>
+                  <w:p>
+                    <w:pPr>
+                      <w:pStyle w:val="Bibliography"/>
+                      <w:rPr>
+                        <w:noProof/>
+                        <w:lang w:val="en-US"/>
+                      </w:rPr>
+                    </w:pPr>
+                    <w:r>
+                      <w:rPr>
+                        <w:noProof/>
+                        <w:lang w:val="en-US"/>
+                      </w:rPr>
+                      <w:lastRenderedPageBreak/>
+                      <w:t xml:space="preserve">[14] </w:t>
                     </w:r>
                   </w:p>
                 </w:tc>
@@ -17371,7 +17735,7 @@
               </w:tr>
               <w:tr>
                 <w:trPr>
-                  <w:divId w:val="1703508361"/>
+                  <w:divId w:val="1602302311"/>
                   <w:tblCellSpacing w:w="15" w:type="dxa"/>
                 </w:trPr>
                 <w:tc>
@@ -17392,8 +17756,7 @@
                         <w:noProof/>
                         <w:lang w:val="en-US"/>
                       </w:rPr>
-                      <w:lastRenderedPageBreak/>
-                      <w:t xml:space="preserve">[14] </w:t>
+                      <w:t xml:space="preserve">[15] </w:t>
                     </w:r>
                   </w:p>
                 </w:tc>
@@ -17438,7 +17801,7 @@
               </w:tr>
               <w:tr>
                 <w:trPr>
-                  <w:divId w:val="1703508361"/>
+                  <w:divId w:val="1602302311"/>
                   <w:tblCellSpacing w:w="15" w:type="dxa"/>
                 </w:trPr>
                 <w:tc>
@@ -17459,7 +17822,7 @@
                         <w:noProof/>
                         <w:lang w:val="en-US"/>
                       </w:rPr>
-                      <w:t xml:space="preserve">[15] </w:t>
+                      <w:t xml:space="preserve">[16] </w:t>
                     </w:r>
                   </w:p>
                 </w:tc>
@@ -17504,7 +17867,7 @@
               </w:tr>
               <w:tr>
                 <w:trPr>
-                  <w:divId w:val="1703508361"/>
+                  <w:divId w:val="1602302311"/>
                   <w:tblCellSpacing w:w="15" w:type="dxa"/>
                 </w:trPr>
                 <w:tc>
@@ -17525,7 +17888,7 @@
                         <w:noProof/>
                         <w:lang w:val="en-US"/>
                       </w:rPr>
-                      <w:t xml:space="preserve">[16] </w:t>
+                      <w:t xml:space="preserve">[17] </w:t>
                     </w:r>
                   </w:p>
                 </w:tc>
@@ -17570,7 +17933,7 @@
               </w:tr>
               <w:tr>
                 <w:trPr>
-                  <w:divId w:val="1703508361"/>
+                  <w:divId w:val="1602302311"/>
                   <w:tblCellSpacing w:w="15" w:type="dxa"/>
                 </w:trPr>
                 <w:tc>
@@ -17591,7 +17954,7 @@
                         <w:noProof/>
                         <w:lang w:val="en-US"/>
                       </w:rPr>
-                      <w:t xml:space="preserve">[17] </w:t>
+                      <w:t xml:space="preserve">[18] </w:t>
                     </w:r>
                   </w:p>
                 </w:tc>
@@ -17636,7 +17999,7 @@
               </w:tr>
               <w:tr>
                 <w:trPr>
-                  <w:divId w:val="1703508361"/>
+                  <w:divId w:val="1602302311"/>
                   <w:tblCellSpacing w:w="15" w:type="dxa"/>
                 </w:trPr>
                 <w:tc>
@@ -17657,7 +18020,7 @@
                         <w:noProof/>
                         <w:lang w:val="en-US"/>
                       </w:rPr>
-                      <w:t xml:space="preserve">[18] </w:t>
+                      <w:t xml:space="preserve">[19] </w:t>
                     </w:r>
                   </w:p>
                 </w:tc>
@@ -17702,7 +18065,7 @@
               </w:tr>
               <w:tr>
                 <w:trPr>
-                  <w:divId w:val="1703508361"/>
+                  <w:divId w:val="1602302311"/>
                   <w:tblCellSpacing w:w="15" w:type="dxa"/>
                 </w:trPr>
                 <w:tc>
@@ -17723,7 +18086,7 @@
                         <w:noProof/>
                         <w:lang w:val="en-US"/>
                       </w:rPr>
-                      <w:t xml:space="preserve">[19] </w:t>
+                      <w:t xml:space="preserve">[20] </w:t>
                     </w:r>
                   </w:p>
                 </w:tc>
@@ -17768,7 +18131,7 @@
               </w:tr>
               <w:tr>
                 <w:trPr>
-                  <w:divId w:val="1703508361"/>
+                  <w:divId w:val="1602302311"/>
                   <w:tblCellSpacing w:w="15" w:type="dxa"/>
                 </w:trPr>
                 <w:tc>
@@ -17789,7 +18152,7 @@
                         <w:noProof/>
                         <w:lang w:val="en-US"/>
                       </w:rPr>
-                      <w:t xml:space="preserve">[20] </w:t>
+                      <w:t xml:space="preserve">[21] </w:t>
                     </w:r>
                   </w:p>
                 </w:tc>
@@ -17835,7 +18198,7 @@
             </w:tbl>
             <w:p>
               <w:pPr>
-                <w:divId w:val="1703508361"/>
+                <w:divId w:val="1602302311"/>
                 <w:rPr>
                   <w:rFonts w:eastAsia="Times New Roman"/>
                   <w:noProof/>
@@ -31869,7 +32232,7 @@
     <b:Pages>962-973</b:Pages>
     <b:Volume>30</b:Volume>
     <b:Issue>7</b:Issue>
-    <b:RefOrder>12</b:RefOrder>
+    <b:RefOrder>13</b:RefOrder>
   </b:Source>
   <b:Source>
     <b:Tag>Art22</b:Tag>
@@ -31888,7 +32251,7 @@
     <b:Title>Analysis of autologous binding preferences of RNA-binding proteins</b:Title>
     <b:JournalName>Bachelor Thesis</b:JournalName>
     <b:Year>2022</b:Year>
-    <b:RefOrder>10</b:RefOrder>
+    <b:RefOrder>11</b:RefOrder>
   </b:Source>
   <b:Source>
     <b:Tag>Pol13</b:Tag>
@@ -32078,7 +32441,7 @@
     <b:Pages>74-89</b:Pages>
     <b:Volume>14</b:Volume>
     <b:Issue>1</b:Issue>
-    <b:RefOrder>13</b:RefOrder>
+    <b:RefOrder>9</b:RefOrder>
   </b:Source>
   <b:Source>
     <b:Tag>Dom</b:Tag>
@@ -32180,7 +32543,7 @@
     <b:Title>ATtRACT-a database of RNA-binding proteins and associated motifs</b:Title>
     <b:JournalName>Database (Oxford)</b:JournalName>
     <b:Year>2016</b:Year>
-    <b:RefOrder>11</b:RefOrder>
+    <b:RefOrder>12</b:RefOrder>
   </b:Source>
   <b:Source>
     <b:Tag>Jin07</b:Tag>
@@ -32430,13 +32793,13 @@
     <b:Pages>1017-1018</b:Pages>
     <b:Volume>27</b:Volume>
     <b:Issue>7</b:Issue>
-    <b:RefOrder>9</b:RefOrder>
+    <b:RefOrder>10</b:RefOrder>
   </b:Source>
 </b:Sources>
 </file>
 
 <file path=customXml/itemProps1.xml><?xml version="1.0" encoding="utf-8"?>
-<ds:datastoreItem xmlns:ds="http://schemas.openxmlformats.org/officeDocument/2006/customXml" ds:itemID="{71DC8E95-6F47-453E-9BFC-32A8DBCA9C4C}">
+<ds:datastoreItem xmlns:ds="http://schemas.openxmlformats.org/officeDocument/2006/customXml" ds:itemID="{AB715575-D93A-4B4C-B01F-3A65E3B3E465}">
   <ds:schemaRefs>
     <ds:schemaRef ds:uri="http://schemas.openxmlformats.org/officeDocument/2006/bibliography"/>
   </ds:schemaRefs>

</xml_diff>